<commit_message>
#7 dodanie prezentacji i materialow
</commit_message>
<xml_diff>
--- a/Other/opis.docx
+++ b/Other/opis.docx
@@ -58,8 +58,6 @@
       <w:r>
         <w:t>Rozwiązanie problemu:</w:t>
       </w:r>
-      <w:bookmarkStart w:id="0" w:name="_GoBack"/>
-      <w:bookmarkEnd w:id="0"/>
     </w:p>
     <w:p>
       <w:r>
@@ -10916,7 +10914,726 @@
           </w:p>
         </w:tc>
       </w:tr>
+      <w:tr>
+        <w:tc>
+          <w:tcPr>
+            <w:tcW w:w="2235" w:type="dxa"/>
+            <w:tcBorders>
+              <w:top w:val="single" w:sz="4" w:space="0" w:color="auto"/>
+              <w:left w:val="single" w:sz="4" w:space="0" w:color="auto"/>
+              <w:bottom w:val="single" w:sz="4" w:space="0" w:color="auto"/>
+              <w:right w:val="single" w:sz="4" w:space="0" w:color="auto"/>
+            </w:tcBorders>
+          </w:tcPr>
+          <w:p>
+            <w:pPr>
+              <w:rPr>
+                <w:b/>
+              </w:rPr>
+            </w:pPr>
+          </w:p>
+        </w:tc>
+        <w:tc>
+          <w:tcPr>
+            <w:tcW w:w="6977" w:type="dxa"/>
+            <w:tcBorders>
+              <w:top w:val="single" w:sz="4" w:space="0" w:color="auto"/>
+              <w:left w:val="single" w:sz="4" w:space="0" w:color="auto"/>
+              <w:bottom w:val="single" w:sz="4" w:space="0" w:color="auto"/>
+              <w:right w:val="single" w:sz="4" w:space="0" w:color="auto"/>
+            </w:tcBorders>
+          </w:tcPr>
+          <w:p/>
+        </w:tc>
+      </w:tr>
     </w:tbl>
+    <w:p>
+      <w:pPr>
+        <w:pStyle w:val="Tekstprzypisukocowego"/>
+      </w:pPr>
+    </w:p>
+    <w:p>
+      <w:pPr>
+        <w:pStyle w:val="Tekstprzypisukocowego"/>
+      </w:pPr>
+    </w:p>
+    <w:p>
+      <w:pPr>
+        <w:pStyle w:val="Tekstprzypisukocowego"/>
+      </w:pPr>
+    </w:p>
+    <w:p>
+      <w:pPr>
+        <w:pStyle w:val="Tekstprzypisukocowego"/>
+      </w:pPr>
+    </w:p>
+    <w:p>
+      <w:pPr>
+        <w:pStyle w:val="Tekstprzypisukocowego"/>
+      </w:pPr>
+    </w:p>
+    <w:p>
+      <w:pPr>
+        <w:pStyle w:val="Tekstprzypisukocowego"/>
+      </w:pPr>
+    </w:p>
+    <w:p>
+      <w:pPr>
+        <w:pStyle w:val="Tekstprzypisukocowego"/>
+      </w:pPr>
+    </w:p>
+    <w:p>
+      <w:pPr>
+        <w:pStyle w:val="Tekstprzypisukocowego"/>
+      </w:pPr>
+    </w:p>
+    <w:p>
+      <w:pPr>
+        <w:pStyle w:val="Tekstprzypisukocowego"/>
+      </w:pPr>
+    </w:p>
+    <w:p>
+      <w:pPr>
+        <w:pStyle w:val="Tekstprzypisukocowego"/>
+      </w:pPr>
+    </w:p>
+    <w:p>
+      <w:pPr>
+        <w:pStyle w:val="Tekstprzypisukocowego"/>
+        <w:jc w:val="center"/>
+        <w:rPr>
+          <w:rFonts w:ascii="Times New Roman" w:hAnsi="Times New Roman" w:cs="Times New Roman"/>
+          <w:sz w:val="28"/>
+          <w:szCs w:val="28"/>
+        </w:rPr>
+      </w:pPr>
+      <w:r>
+        <w:rPr>
+          <w:rFonts w:ascii="Times New Roman" w:hAnsi="Times New Roman" w:cs="Times New Roman"/>
+          <w:sz w:val="28"/>
+          <w:szCs w:val="28"/>
+        </w:rPr>
+        <w:t>ANGULAR COMPONENTS</w:t>
+      </w:r>
+    </w:p>
+    <w:p>
+      <w:pPr>
+        <w:pStyle w:val="Tekstprzypisukocowego"/>
+        <w:jc w:val="center"/>
+        <w:rPr>
+          <w:rFonts w:ascii="Times New Roman" w:hAnsi="Times New Roman" w:cs="Times New Roman"/>
+          <w:sz w:val="28"/>
+          <w:szCs w:val="28"/>
+        </w:rPr>
+      </w:pPr>
+    </w:p>
+    <w:p>
+      <w:pPr>
+        <w:pStyle w:val="Tekstprzypisukocowego"/>
+        <w:rPr>
+          <w:rFonts w:ascii="Times New Roman" w:hAnsi="Times New Roman" w:cs="Times New Roman"/>
+          <w:sz w:val="28"/>
+          <w:szCs w:val="28"/>
+        </w:rPr>
+      </w:pPr>
+      <w:r>
+        <w:rPr>
+          <w:rFonts w:ascii="Times New Roman" w:hAnsi="Times New Roman" w:cs="Times New Roman"/>
+          <w:sz w:val="28"/>
+          <w:szCs w:val="28"/>
+        </w:rPr>
+        <w:t>Widoki:</w:t>
+      </w:r>
+    </w:p>
+    <w:p>
+      <w:pPr>
+        <w:pStyle w:val="Tekstprzypisukocowego"/>
+        <w:rPr>
+          <w:rFonts w:ascii="Times New Roman" w:hAnsi="Times New Roman" w:cs="Times New Roman"/>
+          <w:sz w:val="28"/>
+          <w:szCs w:val="28"/>
+        </w:rPr>
+      </w:pPr>
+      <w:r>
+        <w:rPr>
+          <w:rFonts w:ascii="Times New Roman" w:hAnsi="Times New Roman" w:cs="Times New Roman"/>
+          <w:sz w:val="28"/>
+          <w:szCs w:val="28"/>
+        </w:rPr>
+        <w:t xml:space="preserve">1.Strona główna: 1,2,3,4                    </w:t>
+      </w:r>
+      <w:r>
+        <w:rPr>
+          <w:rFonts w:ascii="Times New Roman" w:hAnsi="Times New Roman" w:cs="Times New Roman"/>
+          <w:sz w:val="28"/>
+          <w:szCs w:val="28"/>
+        </w:rPr>
+        <w:t xml:space="preserve">                </w:t>
+      </w:r>
+      <w:r>
+        <w:rPr>
+          <w:rFonts w:ascii="Times New Roman" w:hAnsi="Times New Roman" w:cs="Times New Roman"/>
+          <w:sz w:val="28"/>
+          <w:szCs w:val="28"/>
+        </w:rPr>
+        <w:t>MAIN</w:t>
+      </w:r>
+      <w:r>
+        <w:rPr>
+          <w:rFonts w:ascii="Times New Roman" w:hAnsi="Times New Roman" w:cs="Times New Roman"/>
+          <w:sz w:val="28"/>
+          <w:szCs w:val="28"/>
+        </w:rPr>
+        <w:tab/>
+      </w:r>
+    </w:p>
+    <w:p>
+      <w:pPr>
+        <w:pStyle w:val="Tekstprzypisukocowego"/>
+        <w:rPr>
+          <w:rFonts w:ascii="Times New Roman" w:hAnsi="Times New Roman" w:cs="Times New Roman"/>
+          <w:sz w:val="28"/>
+          <w:szCs w:val="28"/>
+        </w:rPr>
+      </w:pPr>
+      <w:r>
+        <w:rPr>
+          <w:rFonts w:ascii="Times New Roman" w:hAnsi="Times New Roman" w:cs="Times New Roman"/>
+          <w:sz w:val="28"/>
+          <w:szCs w:val="28"/>
+        </w:rPr>
+        <w:t xml:space="preserve">2.Wyniki wyszukiwania(ze strony </w:t>
+      </w:r>
+      <w:proofErr w:type="spellStart"/>
+      <w:r>
+        <w:rPr>
+          <w:rFonts w:ascii="Times New Roman" w:hAnsi="Times New Roman" w:cs="Times New Roman"/>
+          <w:sz w:val="28"/>
+          <w:szCs w:val="28"/>
+        </w:rPr>
+        <w:t>glownej</w:t>
+      </w:r>
+      <w:proofErr w:type="spellEnd"/>
+      <w:r>
+        <w:rPr>
+          <w:rFonts w:ascii="Times New Roman" w:hAnsi="Times New Roman" w:cs="Times New Roman"/>
+          <w:sz w:val="28"/>
+          <w:szCs w:val="28"/>
+        </w:rPr>
+        <w:t>):4  MAIN</w:t>
+      </w:r>
+    </w:p>
+    <w:p>
+      <w:pPr>
+        <w:pStyle w:val="Tekstprzypisukocowego"/>
+        <w:tabs>
+          <w:tab w:val="left" w:pos="5670"/>
+        </w:tabs>
+        <w:rPr>
+          <w:rFonts w:ascii="Times New Roman" w:hAnsi="Times New Roman" w:cs="Times New Roman"/>
+          <w:sz w:val="28"/>
+          <w:szCs w:val="28"/>
+        </w:rPr>
+      </w:pPr>
+      <w:r>
+        <w:rPr>
+          <w:rFonts w:ascii="Times New Roman" w:hAnsi="Times New Roman" w:cs="Times New Roman"/>
+          <w:sz w:val="28"/>
+          <w:szCs w:val="28"/>
+        </w:rPr>
+        <w:t xml:space="preserve">3.Szczegóły miejsca:5,14,34,35, 38          </w:t>
+      </w:r>
+      <w:r>
+        <w:rPr>
+          <w:rFonts w:ascii="Times New Roman" w:hAnsi="Times New Roman" w:cs="Times New Roman"/>
+          <w:sz w:val="28"/>
+          <w:szCs w:val="28"/>
+        </w:rPr>
+        <w:t xml:space="preserve">         </w:t>
+      </w:r>
+      <w:r>
+        <w:rPr>
+          <w:rFonts w:ascii="Times New Roman" w:hAnsi="Times New Roman" w:cs="Times New Roman"/>
+          <w:sz w:val="28"/>
+          <w:szCs w:val="28"/>
+        </w:rPr>
+        <w:tab/>
+      </w:r>
+      <w:r>
+        <w:rPr>
+          <w:rFonts w:ascii="Times New Roman" w:hAnsi="Times New Roman" w:cs="Times New Roman"/>
+          <w:sz w:val="28"/>
+          <w:szCs w:val="28"/>
+        </w:rPr>
+        <w:t>PLACE</w:t>
+      </w:r>
+    </w:p>
+    <w:p>
+      <w:pPr>
+        <w:pStyle w:val="Tekstprzypisukocowego"/>
+        <w:rPr>
+          <w:rFonts w:ascii="Times New Roman" w:hAnsi="Times New Roman" w:cs="Times New Roman"/>
+          <w:sz w:val="28"/>
+          <w:szCs w:val="28"/>
+        </w:rPr>
+      </w:pPr>
+      <w:r>
+        <w:rPr>
+          <w:rFonts w:ascii="Times New Roman" w:hAnsi="Times New Roman" w:cs="Times New Roman"/>
+          <w:sz w:val="28"/>
+          <w:szCs w:val="28"/>
+        </w:rPr>
+        <w:t>4.Szczególy hotelu: 6,15                    PLACE</w:t>
+      </w:r>
+    </w:p>
+    <w:p>
+      <w:pPr>
+        <w:pStyle w:val="Tekstprzypisukocowego"/>
+        <w:rPr>
+          <w:rFonts w:ascii="Times New Roman" w:hAnsi="Times New Roman" w:cs="Times New Roman"/>
+          <w:sz w:val="28"/>
+          <w:szCs w:val="28"/>
+        </w:rPr>
+      </w:pPr>
+      <w:r>
+        <w:rPr>
+          <w:rFonts w:ascii="Times New Roman" w:hAnsi="Times New Roman" w:cs="Times New Roman"/>
+          <w:sz w:val="28"/>
+          <w:szCs w:val="28"/>
+        </w:rPr>
+        <w:t xml:space="preserve">5.Szczegóły wycieczki: 7                    TRIP </w:t>
+      </w:r>
+    </w:p>
+    <w:p>
+      <w:pPr>
+        <w:pStyle w:val="Tekstprzypisukocowego"/>
+        <w:rPr>
+          <w:rFonts w:ascii="Times New Roman" w:hAnsi="Times New Roman" w:cs="Times New Roman"/>
+          <w:sz w:val="28"/>
+          <w:szCs w:val="28"/>
+        </w:rPr>
+      </w:pPr>
+      <w:r>
+        <w:rPr>
+          <w:rFonts w:ascii="Times New Roman" w:hAnsi="Times New Roman" w:cs="Times New Roman"/>
+          <w:sz w:val="28"/>
+          <w:szCs w:val="28"/>
+        </w:rPr>
+        <w:t>6.Rejestracja: 8                            AUTH</w:t>
+      </w:r>
+    </w:p>
+    <w:p>
+      <w:pPr>
+        <w:pStyle w:val="Tekstprzypisukocowego"/>
+        <w:rPr>
+          <w:rFonts w:ascii="Times New Roman" w:hAnsi="Times New Roman" w:cs="Times New Roman"/>
+          <w:sz w:val="28"/>
+          <w:szCs w:val="28"/>
+        </w:rPr>
+      </w:pPr>
+      <w:r>
+        <w:rPr>
+          <w:rFonts w:ascii="Times New Roman" w:hAnsi="Times New Roman" w:cs="Times New Roman"/>
+          <w:sz w:val="28"/>
+          <w:szCs w:val="28"/>
+        </w:rPr>
+        <w:t>7.Odzyskiwanie hasla:9                      AUTH</w:t>
+      </w:r>
+    </w:p>
+    <w:p>
+      <w:pPr>
+        <w:pStyle w:val="Tekstprzypisukocowego"/>
+        <w:rPr>
+          <w:rFonts w:ascii="Times New Roman" w:hAnsi="Times New Roman" w:cs="Times New Roman"/>
+          <w:sz w:val="28"/>
+          <w:szCs w:val="28"/>
+        </w:rPr>
+      </w:pPr>
+      <w:r>
+        <w:rPr>
+          <w:rFonts w:ascii="Times New Roman" w:hAnsi="Times New Roman" w:cs="Times New Roman"/>
+          <w:sz w:val="28"/>
+          <w:szCs w:val="28"/>
+        </w:rPr>
+        <w:t>8.Logowanie:10                              AUTH</w:t>
+      </w:r>
+    </w:p>
+    <w:p>
+      <w:pPr>
+        <w:pStyle w:val="Tekstprzypisukocowego"/>
+        <w:rPr>
+          <w:rFonts w:ascii="Times New Roman" w:hAnsi="Times New Roman" w:cs="Times New Roman"/>
+          <w:sz w:val="28"/>
+          <w:szCs w:val="28"/>
+        </w:rPr>
+      </w:pPr>
+      <w:r>
+        <w:rPr>
+          <w:rFonts w:ascii="Times New Roman" w:hAnsi="Times New Roman" w:cs="Times New Roman"/>
+          <w:sz w:val="28"/>
+          <w:szCs w:val="28"/>
+        </w:rPr>
+        <w:t>9.Tworzenie nowej wycieczki:11, 28          TRIP</w:t>
+      </w:r>
+    </w:p>
+    <w:p>
+      <w:pPr>
+        <w:pStyle w:val="Tekstprzypisukocowego"/>
+        <w:rPr>
+          <w:rFonts w:ascii="Times New Roman" w:hAnsi="Times New Roman" w:cs="Times New Roman"/>
+          <w:sz w:val="28"/>
+          <w:szCs w:val="28"/>
+        </w:rPr>
+      </w:pPr>
+      <w:r>
+        <w:rPr>
+          <w:rFonts w:ascii="Times New Roman" w:hAnsi="Times New Roman" w:cs="Times New Roman"/>
+          <w:sz w:val="28"/>
+          <w:szCs w:val="28"/>
+        </w:rPr>
+        <w:t>10. Miejsca i hotele z regionu:12,13        TRIP</w:t>
+      </w:r>
+    </w:p>
+    <w:p>
+      <w:pPr>
+        <w:pStyle w:val="Tekstprzypisukocowego"/>
+        <w:rPr>
+          <w:rFonts w:ascii="Times New Roman" w:hAnsi="Times New Roman" w:cs="Times New Roman"/>
+          <w:sz w:val="28"/>
+          <w:szCs w:val="28"/>
+        </w:rPr>
+      </w:pPr>
+      <w:r>
+        <w:rPr>
+          <w:rFonts w:ascii="Times New Roman" w:hAnsi="Times New Roman" w:cs="Times New Roman"/>
+          <w:sz w:val="28"/>
+          <w:szCs w:val="28"/>
+        </w:rPr>
+        <w:t>11. Przeglądanie wycieczki:16, 21,26, 29    TRIP</w:t>
+      </w:r>
+    </w:p>
+    <w:p>
+      <w:pPr>
+        <w:pStyle w:val="Tekstprzypisukocowego"/>
+        <w:rPr>
+          <w:rFonts w:ascii="Times New Roman" w:hAnsi="Times New Roman" w:cs="Times New Roman"/>
+          <w:sz w:val="28"/>
+          <w:szCs w:val="28"/>
+        </w:rPr>
+      </w:pPr>
+      <w:r>
+        <w:rPr>
+          <w:rFonts w:ascii="Times New Roman" w:hAnsi="Times New Roman" w:cs="Times New Roman"/>
+          <w:sz w:val="28"/>
+          <w:szCs w:val="28"/>
+        </w:rPr>
+        <w:t>12. Tworzenie nowego miejsca:17, 19,30,31   PLACE</w:t>
+      </w:r>
+    </w:p>
+    <w:p>
+      <w:pPr>
+        <w:pStyle w:val="Tekstprzypisukocowego"/>
+        <w:rPr>
+          <w:rFonts w:ascii="Times New Roman" w:hAnsi="Times New Roman" w:cs="Times New Roman"/>
+          <w:sz w:val="28"/>
+          <w:szCs w:val="28"/>
+        </w:rPr>
+      </w:pPr>
+      <w:r>
+        <w:rPr>
+          <w:rFonts w:ascii="Times New Roman" w:hAnsi="Times New Roman" w:cs="Times New Roman"/>
+          <w:sz w:val="28"/>
+          <w:szCs w:val="28"/>
+        </w:rPr>
+        <w:t>13. Tworzenie nowego hotelu:18              PLACE</w:t>
+      </w:r>
+    </w:p>
+    <w:p>
+      <w:pPr>
+        <w:pStyle w:val="Tekstprzypisukocowego"/>
+        <w:rPr>
+          <w:rFonts w:ascii="Times New Roman" w:hAnsi="Times New Roman" w:cs="Times New Roman"/>
+          <w:sz w:val="28"/>
+          <w:szCs w:val="28"/>
+        </w:rPr>
+      </w:pPr>
+      <w:r>
+        <w:rPr>
+          <w:rFonts w:ascii="Times New Roman" w:hAnsi="Times New Roman" w:cs="Times New Roman"/>
+          <w:sz w:val="28"/>
+          <w:szCs w:val="28"/>
+        </w:rPr>
+        <w:t>14. Wyświetlenie mapy:20                    OTHER</w:t>
+      </w:r>
+    </w:p>
+    <w:p>
+      <w:pPr>
+        <w:pStyle w:val="Tekstprzypisukocowego"/>
+        <w:rPr>
+          <w:rFonts w:ascii="Times New Roman" w:hAnsi="Times New Roman" w:cs="Times New Roman"/>
+          <w:sz w:val="28"/>
+          <w:szCs w:val="28"/>
+        </w:rPr>
+      </w:pPr>
+      <w:r>
+        <w:rPr>
+          <w:rFonts w:ascii="Times New Roman" w:hAnsi="Times New Roman" w:cs="Times New Roman"/>
+          <w:sz w:val="28"/>
+          <w:szCs w:val="28"/>
+        </w:rPr>
+        <w:t>15. Tworzenie grafiku:22,25                 TRIP</w:t>
+      </w:r>
+    </w:p>
+    <w:p>
+      <w:pPr>
+        <w:pStyle w:val="Tekstprzypisukocowego"/>
+        <w:rPr>
+          <w:rFonts w:ascii="Times New Roman" w:hAnsi="Times New Roman" w:cs="Times New Roman"/>
+          <w:sz w:val="28"/>
+          <w:szCs w:val="28"/>
+        </w:rPr>
+      </w:pPr>
+      <w:r>
+        <w:rPr>
+          <w:rFonts w:ascii="Times New Roman" w:hAnsi="Times New Roman" w:cs="Times New Roman"/>
+          <w:sz w:val="28"/>
+          <w:szCs w:val="28"/>
+        </w:rPr>
+        <w:t>16. Dodawanie/usuwanie miejsc do grafiku: 23, 24 TRIP</w:t>
+      </w:r>
+    </w:p>
+    <w:p>
+      <w:pPr>
+        <w:pStyle w:val="Tekstprzypisukocowego"/>
+        <w:rPr>
+          <w:rFonts w:ascii="Times New Roman" w:hAnsi="Times New Roman" w:cs="Times New Roman"/>
+          <w:sz w:val="28"/>
+          <w:szCs w:val="28"/>
+        </w:rPr>
+      </w:pPr>
+      <w:r>
+        <w:rPr>
+          <w:rFonts w:ascii="Times New Roman" w:hAnsi="Times New Roman" w:cs="Times New Roman"/>
+          <w:sz w:val="28"/>
+          <w:szCs w:val="28"/>
+        </w:rPr>
+        <w:t>17. Przeglądanie listy wycieczek: 27        TRIP</w:t>
+      </w:r>
+    </w:p>
+    <w:p>
+      <w:pPr>
+        <w:pStyle w:val="Tekstprzypisukocowego"/>
+        <w:rPr>
+          <w:rFonts w:ascii="Times New Roman" w:hAnsi="Times New Roman" w:cs="Times New Roman"/>
+          <w:sz w:val="28"/>
+          <w:szCs w:val="28"/>
+        </w:rPr>
+      </w:pPr>
+      <w:r>
+        <w:rPr>
+          <w:rFonts w:ascii="Times New Roman" w:hAnsi="Times New Roman" w:cs="Times New Roman"/>
+          <w:sz w:val="28"/>
+          <w:szCs w:val="28"/>
+        </w:rPr>
+        <w:t>18. Dodanie zdjęcia:32                      PLACE</w:t>
+      </w:r>
+    </w:p>
+    <w:p>
+      <w:pPr>
+        <w:pStyle w:val="Tekstprzypisukocowego"/>
+        <w:rPr>
+          <w:rFonts w:ascii="Times New Roman" w:hAnsi="Times New Roman" w:cs="Times New Roman"/>
+          <w:sz w:val="28"/>
+          <w:szCs w:val="28"/>
+        </w:rPr>
+      </w:pPr>
+      <w:r>
+        <w:rPr>
+          <w:rFonts w:ascii="Times New Roman" w:hAnsi="Times New Roman" w:cs="Times New Roman"/>
+          <w:sz w:val="28"/>
+          <w:szCs w:val="28"/>
+        </w:rPr>
+        <w:t>19. Wyświetlenie edytowanych obiektów: 33, 36,37 OTHER</w:t>
+      </w:r>
+    </w:p>
+    <w:p>
+      <w:pPr>
+        <w:pStyle w:val="Tekstprzypisukocowego"/>
+        <w:rPr>
+          <w:rFonts w:ascii="Times New Roman" w:hAnsi="Times New Roman" w:cs="Times New Roman"/>
+          <w:sz w:val="28"/>
+          <w:szCs w:val="28"/>
+        </w:rPr>
+      </w:pPr>
+      <w:r>
+        <w:rPr>
+          <w:rFonts w:ascii="Times New Roman" w:hAnsi="Times New Roman" w:cs="Times New Roman"/>
+          <w:sz w:val="28"/>
+          <w:szCs w:val="28"/>
+        </w:rPr>
+        <w:t>20. Przeglądanie listy życzeń:39,40         OTHER</w:t>
+      </w:r>
+    </w:p>
+    <w:p>
+      <w:pPr>
+        <w:pStyle w:val="Tekstprzypisukocowego"/>
+        <w:rPr>
+          <w:rFonts w:ascii="Times New Roman" w:hAnsi="Times New Roman" w:cs="Times New Roman"/>
+          <w:sz w:val="28"/>
+          <w:szCs w:val="28"/>
+        </w:rPr>
+      </w:pPr>
+    </w:p>
+    <w:p>
+      <w:pPr>
+        <w:pStyle w:val="Tekstprzypisukocowego"/>
+        <w:rPr>
+          <w:rFonts w:ascii="Times New Roman" w:hAnsi="Times New Roman" w:cs="Times New Roman"/>
+          <w:sz w:val="28"/>
+          <w:szCs w:val="28"/>
+          <w:lang w:val="en-US"/>
+        </w:rPr>
+      </w:pPr>
+      <w:r>
+        <w:rPr>
+          <w:rFonts w:ascii="Times New Roman" w:hAnsi="Times New Roman" w:cs="Times New Roman"/>
+          <w:sz w:val="28"/>
+          <w:szCs w:val="28"/>
+          <w:lang w:val="en-US"/>
+        </w:rPr>
+        <w:t>MAIN 2</w:t>
+      </w:r>
+    </w:p>
+    <w:p>
+      <w:pPr>
+        <w:pStyle w:val="Tekstprzypisukocowego"/>
+        <w:rPr>
+          <w:rFonts w:ascii="Times New Roman" w:hAnsi="Times New Roman" w:cs="Times New Roman"/>
+          <w:sz w:val="28"/>
+          <w:szCs w:val="28"/>
+          <w:lang w:val="en-US"/>
+        </w:rPr>
+      </w:pPr>
+      <w:r>
+        <w:rPr>
+          <w:rFonts w:ascii="Times New Roman" w:hAnsi="Times New Roman" w:cs="Times New Roman"/>
+          <w:sz w:val="28"/>
+          <w:szCs w:val="28"/>
+          <w:lang w:val="en-US"/>
+        </w:rPr>
+        <w:t>PLACE 5</w:t>
+      </w:r>
+    </w:p>
+    <w:p>
+      <w:pPr>
+        <w:pStyle w:val="Tekstprzypisukocowego"/>
+        <w:rPr>
+          <w:rFonts w:ascii="Times New Roman" w:hAnsi="Times New Roman" w:cs="Times New Roman"/>
+          <w:sz w:val="28"/>
+          <w:szCs w:val="28"/>
+          <w:lang w:val="en-US"/>
+        </w:rPr>
+      </w:pPr>
+      <w:r>
+        <w:rPr>
+          <w:rFonts w:ascii="Times New Roman" w:hAnsi="Times New Roman" w:cs="Times New Roman"/>
+          <w:sz w:val="28"/>
+          <w:szCs w:val="28"/>
+          <w:lang w:val="en-US"/>
+        </w:rPr>
+        <w:t>TRIP 7</w:t>
+      </w:r>
+    </w:p>
+    <w:p>
+      <w:pPr>
+        <w:pStyle w:val="Tekstprzypisukocowego"/>
+        <w:rPr>
+          <w:rFonts w:ascii="Times New Roman" w:hAnsi="Times New Roman" w:cs="Times New Roman"/>
+          <w:sz w:val="28"/>
+          <w:szCs w:val="28"/>
+          <w:lang w:val="en-US"/>
+        </w:rPr>
+      </w:pPr>
+      <w:r>
+        <w:rPr>
+          <w:rFonts w:ascii="Times New Roman" w:hAnsi="Times New Roman" w:cs="Times New Roman"/>
+          <w:sz w:val="28"/>
+          <w:szCs w:val="28"/>
+          <w:lang w:val="en-US"/>
+        </w:rPr>
+        <w:t>AUTH 3</w:t>
+      </w:r>
+    </w:p>
+    <w:p>
+      <w:pPr>
+        <w:pStyle w:val="Tekstprzypisukocowego"/>
+        <w:rPr>
+          <w:rFonts w:ascii="Times New Roman" w:hAnsi="Times New Roman" w:cs="Times New Roman"/>
+          <w:sz w:val="28"/>
+          <w:szCs w:val="28"/>
+          <w:lang w:val="en-US"/>
+        </w:rPr>
+      </w:pPr>
+      <w:r>
+        <w:rPr>
+          <w:rFonts w:ascii="Times New Roman" w:hAnsi="Times New Roman" w:cs="Times New Roman"/>
+          <w:sz w:val="28"/>
+          <w:szCs w:val="28"/>
+          <w:lang w:val="en-US"/>
+        </w:rPr>
+        <w:t>OTHER 3</w:t>
+      </w:r>
+    </w:p>
+    <w:p>
+      <w:pPr>
+        <w:pStyle w:val="Tekstprzypisukocowego"/>
+        <w:rPr>
+          <w:rFonts w:ascii="Times New Roman" w:hAnsi="Times New Roman" w:cs="Times New Roman"/>
+          <w:sz w:val="28"/>
+          <w:szCs w:val="28"/>
+        </w:rPr>
+      </w:pPr>
+      <w:r>
+        <w:rPr>
+          <w:rFonts w:ascii="Times New Roman" w:hAnsi="Times New Roman" w:cs="Times New Roman"/>
+          <w:sz w:val="28"/>
+          <w:szCs w:val="28"/>
+        </w:rPr>
+        <w:t>LAYOUT</w:t>
+      </w:r>
+    </w:p>
+    <w:p>
+      <w:pPr>
+        <w:pStyle w:val="Tekstprzypisukocowego"/>
+      </w:pPr>
+    </w:p>
+    <w:p>
+      <w:pPr>
+        <w:pStyle w:val="Tekstprzypisukocowego"/>
+      </w:pPr>
+    </w:p>
+    <w:p>
+      <w:pPr>
+        <w:pStyle w:val="Tekstprzypisukocowego"/>
+      </w:pPr>
+    </w:p>
+    <w:p>
+      <w:pPr>
+        <w:pStyle w:val="Tekstprzypisukocowego"/>
+      </w:pPr>
+    </w:p>
+    <w:p>
+      <w:pPr>
+        <w:pStyle w:val="Tekstprzypisukocowego"/>
+      </w:pPr>
+      <w:bookmarkStart w:id="0" w:name="_GoBack"/>
+      <w:bookmarkEnd w:id="0"/>
+    </w:p>
+    <w:p>
+      <w:pPr>
+        <w:pStyle w:val="Tekstprzypisukocowego"/>
+      </w:pPr>
+    </w:p>
     <w:p>
       <w:pPr>
         <w:pStyle w:val="Tekstprzypisukocowego"/>
@@ -12410,7 +13127,7 @@
 </file>
 
 <file path=customXml/itemProps1.xml><?xml version="1.0" encoding="utf-8"?>
-<ds:datastoreItem xmlns:ds="http://schemas.openxmlformats.org/officeDocument/2006/customXml" ds:itemID="{6B455DF8-CAF5-4154-8E8B-B8E093510C45}">
+<ds:datastoreItem xmlns:ds="http://schemas.openxmlformats.org/officeDocument/2006/customXml" ds:itemID="{B45F1D90-44A4-4972-8115-5121934D83A6}">
   <ds:schemaRefs>
     <ds:schemaRef ds:uri="http://schemas.openxmlformats.org/officeDocument/2006/bibliography"/>
   </ds:schemaRefs>

</xml_diff>

<commit_message>
#7 dodanie pliku z listą ednpointów i flow do zrobienia w wersji 1. aplikacji
</commit_message>
<xml_diff>
--- a/Other/opis.docx
+++ b/Other/opis.docx
@@ -1967,7 +1967,7 @@
               <w:pStyle w:val="Tekstprzypisukocowego"/>
             </w:pPr>
             <w:r>
-              <w:t>encja</w:t>
+              <w:t>Encja</w:t>
             </w:r>
           </w:p>
         </w:tc>
@@ -1996,7 +1996,7 @@
               <w:pStyle w:val="Tekstprzypisukocowego"/>
             </w:pPr>
             <w:r>
-              <w:t>miejsce</w:t>
+              <w:t>Miejsce</w:t>
             </w:r>
           </w:p>
         </w:tc>
@@ -2024,7 +2024,7 @@
               <w:pStyle w:val="Tekstprzypisukocowego"/>
             </w:pPr>
             <w:r>
-              <w:t>hotel</w:t>
+              <w:t>Hotel</w:t>
             </w:r>
           </w:p>
         </w:tc>
@@ -2054,7 +2054,7 @@
               <w:pStyle w:val="Tekstprzypisukocowego"/>
             </w:pPr>
             <w:r>
-              <w:t>wycieczka</w:t>
+              <w:t>Wycieczka</w:t>
             </w:r>
           </w:p>
         </w:tc>
@@ -2140,7 +2140,7 @@
               <w:pStyle w:val="Tekstprzypisukocowego"/>
             </w:pPr>
             <w:r>
-              <w:t>grafik</w:t>
+              <w:t>Grafik</w:t>
             </w:r>
           </w:p>
         </w:tc>
@@ -5095,7 +5095,7 @@
               <w:pStyle w:val="Tekstprzypisukocowego"/>
             </w:pPr>
             <w:r>
-              <w:t>encja</w:t>
+              <w:t>Encja</w:t>
             </w:r>
           </w:p>
         </w:tc>
@@ -5110,7 +5110,7 @@
               <w:pStyle w:val="Tekstprzypisukocowego"/>
             </w:pPr>
             <w:r>
-              <w:t>place</w:t>
+              <w:t>Place</w:t>
             </w:r>
           </w:p>
         </w:tc>
@@ -5125,7 +5125,7 @@
               <w:pStyle w:val="Tekstprzypisukocowego"/>
             </w:pPr>
             <w:r>
-              <w:t>trip</w:t>
+              <w:t>Trip</w:t>
             </w:r>
           </w:p>
         </w:tc>
@@ -5140,7 +5140,7 @@
               <w:pStyle w:val="Tekstprzypisukocowego"/>
             </w:pPr>
             <w:r>
-              <w:t>hotel</w:t>
+              <w:t>Hotel</w:t>
             </w:r>
           </w:p>
         </w:tc>
@@ -5172,7 +5172,7 @@
               <w:pStyle w:val="Tekstprzypisukocowego"/>
             </w:pPr>
             <w:r>
-              <w:t>user</w:t>
+              <w:t>User</w:t>
             </w:r>
           </w:p>
         </w:tc>
@@ -5187,7 +5187,7 @@
               <w:pStyle w:val="Tekstprzypisukocowego"/>
             </w:pPr>
             <w:r>
-              <w:t>schedule</w:t>
+              <w:t>Schedule</w:t>
             </w:r>
           </w:p>
         </w:tc>
@@ -5300,7 +5300,7 @@
               <w:pStyle w:val="Tekstprzypisukocowego"/>
             </w:pPr>
             <w:r>
-              <w:t>id</w:t>
+              <w:t>Id</w:t>
             </w:r>
           </w:p>
         </w:tc>
@@ -5328,7 +5328,7 @@
               <w:pStyle w:val="Tekstprzypisukocowego"/>
             </w:pPr>
             <w:r>
-              <w:t>nazwa</w:t>
+              <w:t>Nazwa</w:t>
             </w:r>
           </w:p>
         </w:tc>
@@ -5342,7 +5342,7 @@
             </w:pPr>
             <w:proofErr w:type="spellStart"/>
             <w:r>
-              <w:t>name</w:t>
+              <w:t>Name</w:t>
             </w:r>
             <w:proofErr w:type="spellEnd"/>
           </w:p>
@@ -5371,7 +5371,7 @@
               <w:pStyle w:val="Tekstprzypisukocowego"/>
             </w:pPr>
             <w:r>
-              <w:t>kategoria</w:t>
+              <w:t>Kategoria</w:t>
             </w:r>
           </w:p>
         </w:tc>
@@ -5385,7 +5385,7 @@
             </w:pPr>
             <w:proofErr w:type="spellStart"/>
             <w:r>
-              <w:t>category</w:t>
+              <w:t>Category</w:t>
             </w:r>
             <w:proofErr w:type="spellEnd"/>
           </w:p>
@@ -5411,7 +5411,7 @@
               <w:pStyle w:val="Tekstprzypisukocowego"/>
             </w:pPr>
             <w:r>
-              <w:t>opis</w:t>
+              <w:t>Opis</w:t>
             </w:r>
           </w:p>
         </w:tc>
@@ -5425,7 +5425,7 @@
             </w:pPr>
             <w:proofErr w:type="spellStart"/>
             <w:r>
-              <w:t>description</w:t>
+              <w:t>Description</w:t>
             </w:r>
             <w:proofErr w:type="spellEnd"/>
           </w:p>
@@ -5451,7 +5451,7 @@
               <w:pStyle w:val="Tekstprzypisukocowego"/>
             </w:pPr>
             <w:r>
-              <w:t>państwo</w:t>
+              <w:t>Państwo</w:t>
             </w:r>
           </w:p>
         </w:tc>
@@ -5464,7 +5464,7 @@
               <w:pStyle w:val="Tekstprzypisukocowego"/>
             </w:pPr>
             <w:r>
-              <w:t>country</w:t>
+              <w:t>Country</w:t>
             </w:r>
           </w:p>
         </w:tc>
@@ -5489,7 +5489,7 @@
               <w:pStyle w:val="Tekstprzypisukocowego"/>
             </w:pPr>
             <w:r>
-              <w:t>region</w:t>
+              <w:t>Region</w:t>
             </w:r>
           </w:p>
         </w:tc>
@@ -5502,7 +5502,7 @@
               <w:pStyle w:val="Tekstprzypisukocowego"/>
             </w:pPr>
             <w:r>
-              <w:t>region</w:t>
+              <w:t>Region</w:t>
             </w:r>
           </w:p>
         </w:tc>
@@ -5527,7 +5527,7 @@
               <w:pStyle w:val="Tekstprzypisukocowego"/>
             </w:pPr>
             <w:r>
-              <w:t>miasto</w:t>
+              <w:t>Miasto</w:t>
             </w:r>
           </w:p>
         </w:tc>
@@ -5539,9 +5539,47 @@
             <w:pPr>
               <w:pStyle w:val="Tekstprzypisukocowego"/>
             </w:pPr>
+            <w:r>
+              <w:t>City</w:t>
+            </w:r>
+          </w:p>
+        </w:tc>
+        <w:tc>
+          <w:tcPr>
+            <w:tcW w:w="5386" w:type="dxa"/>
+          </w:tcPr>
+          <w:p>
+            <w:pPr>
+              <w:pStyle w:val="Tekstprzypisukocowego"/>
+            </w:pPr>
+          </w:p>
+        </w:tc>
+      </w:tr>
+      <w:tr>
+        <w:tc>
+          <w:tcPr>
+            <w:tcW w:w="1809" w:type="dxa"/>
+          </w:tcPr>
+          <w:p>
+            <w:pPr>
+              <w:pStyle w:val="Tekstprzypisukocowego"/>
+            </w:pPr>
+            <w:r>
+              <w:t>Ulica</w:t>
+            </w:r>
+          </w:p>
+        </w:tc>
+        <w:tc>
+          <w:tcPr>
+            <w:tcW w:w="1985" w:type="dxa"/>
+          </w:tcPr>
+          <w:p>
+            <w:pPr>
+              <w:pStyle w:val="Tekstprzypisukocowego"/>
+            </w:pPr>
             <w:proofErr w:type="spellStart"/>
             <w:r>
-              <w:t>city</w:t>
+              <w:t>Street</w:t>
             </w:r>
             <w:proofErr w:type="spellEnd"/>
           </w:p>
@@ -5567,7 +5605,7 @@
               <w:pStyle w:val="Tekstprzypisukocowego"/>
             </w:pPr>
             <w:r>
-              <w:t>ulica</w:t>
+              <w:t>Numer</w:t>
             </w:r>
           </w:p>
         </w:tc>
@@ -5579,21 +5617,64 @@
             <w:pPr>
               <w:pStyle w:val="Tekstprzypisukocowego"/>
             </w:pPr>
+            <w:r>
+              <w:t>Numer</w:t>
+            </w:r>
+          </w:p>
+        </w:tc>
+        <w:tc>
+          <w:tcPr>
+            <w:tcW w:w="5386" w:type="dxa"/>
+          </w:tcPr>
+          <w:p>
+            <w:pPr>
+              <w:pStyle w:val="Tekstprzypisukocowego"/>
+            </w:pPr>
+          </w:p>
+        </w:tc>
+      </w:tr>
+      <w:tr>
+        <w:tc>
+          <w:tcPr>
+            <w:tcW w:w="1809" w:type="dxa"/>
+          </w:tcPr>
+          <w:p>
+            <w:pPr>
+              <w:pStyle w:val="Tekstprzypisukocowego"/>
+            </w:pPr>
             <w:proofErr w:type="spellStart"/>
             <w:r>
-              <w:t>street</w:t>
+              <w:t>godziny_otwarcia</w:t>
             </w:r>
             <w:proofErr w:type="spellEnd"/>
           </w:p>
         </w:tc>
         <w:tc>
           <w:tcPr>
+            <w:tcW w:w="1985" w:type="dxa"/>
+          </w:tcPr>
+          <w:p>
+            <w:pPr>
+              <w:pStyle w:val="Tekstprzypisukocowego"/>
+            </w:pPr>
+            <w:proofErr w:type="spellStart"/>
+            <w:r>
+              <w:t>openHours</w:t>
+            </w:r>
+            <w:proofErr w:type="spellEnd"/>
+          </w:p>
+        </w:tc>
+        <w:tc>
+          <w:tcPr>
             <w:tcW w:w="5386" w:type="dxa"/>
           </w:tcPr>
           <w:p>
             <w:pPr>
               <w:pStyle w:val="Tekstprzypisukocowego"/>
             </w:pPr>
+            <w:r>
+              <w:t>struktura/encja</w:t>
+            </w:r>
           </w:p>
         </w:tc>
       </w:tr>
@@ -5606,9 +5687,11 @@
             <w:pPr>
               <w:pStyle w:val="Tekstprzypisukocowego"/>
             </w:pPr>
-            <w:r>
-              <w:t>numer</w:t>
-            </w:r>
+            <w:proofErr w:type="spellStart"/>
+            <w:r>
+              <w:t>id_uzytkownika</w:t>
+            </w:r>
+            <w:proofErr w:type="spellEnd"/>
           </w:p>
         </w:tc>
         <w:tc>
@@ -5619,9 +5702,11 @@
             <w:pPr>
               <w:pStyle w:val="Tekstprzypisukocowego"/>
             </w:pPr>
-            <w:r>
-              <w:t>numer</w:t>
-            </w:r>
+            <w:proofErr w:type="spellStart"/>
+            <w:r>
+              <w:t>userId</w:t>
+            </w:r>
+            <w:proofErr w:type="spellEnd"/>
           </w:p>
         </w:tc>
         <w:tc>
@@ -5632,6 +5717,9 @@
             <w:pPr>
               <w:pStyle w:val="Tekstprzypisukocowego"/>
             </w:pPr>
+            <w:r>
+              <w:t>FK</w:t>
+            </w:r>
           </w:p>
         </w:tc>
       </w:tr>
@@ -5644,15 +5732,55 @@
             <w:pPr>
               <w:pStyle w:val="Tekstprzypisukocowego"/>
             </w:pPr>
+            <w:r>
+              <w:t>Telefon</w:t>
+            </w:r>
+          </w:p>
+        </w:tc>
+        <w:tc>
+          <w:tcPr>
+            <w:tcW w:w="1985" w:type="dxa"/>
+          </w:tcPr>
+          <w:p>
+            <w:pPr>
+              <w:pStyle w:val="Tekstprzypisukocowego"/>
+            </w:pPr>
             <w:proofErr w:type="spellStart"/>
             <w:r>
-              <w:t>godziny_otwarcia</w:t>
+              <w:t>phoneNumber</w:t>
             </w:r>
             <w:proofErr w:type="spellEnd"/>
           </w:p>
         </w:tc>
         <w:tc>
           <w:tcPr>
+            <w:tcW w:w="5386" w:type="dxa"/>
+          </w:tcPr>
+          <w:p>
+            <w:pPr>
+              <w:pStyle w:val="Tekstprzypisukocowego"/>
+            </w:pPr>
+          </w:p>
+        </w:tc>
+      </w:tr>
+      <w:tr>
+        <w:tc>
+          <w:tcPr>
+            <w:tcW w:w="1809" w:type="dxa"/>
+          </w:tcPr>
+          <w:p>
+            <w:pPr>
+              <w:pStyle w:val="Tekstprzypisukocowego"/>
+            </w:pPr>
+            <w:proofErr w:type="spellStart"/>
+            <w:r>
+              <w:t>strona_internetowa</w:t>
+            </w:r>
+            <w:proofErr w:type="spellEnd"/>
+          </w:p>
+        </w:tc>
+        <w:tc>
+          <w:tcPr>
             <w:tcW w:w="1985" w:type="dxa"/>
           </w:tcPr>
           <w:p>
@@ -5661,7 +5789,7 @@
             </w:pPr>
             <w:proofErr w:type="spellStart"/>
             <w:r>
-              <w:t>openHours</w:t>
+              <w:t>Website</w:t>
             </w:r>
             <w:proofErr w:type="spellEnd"/>
           </w:p>
@@ -5674,9 +5802,6 @@
             <w:pPr>
               <w:pStyle w:val="Tekstprzypisukocowego"/>
             </w:pPr>
-            <w:r>
-              <w:t>struktura/encja</w:t>
-            </w:r>
           </w:p>
         </w:tc>
       </w:tr>
@@ -5689,11 +5814,9 @@
             <w:pPr>
               <w:pStyle w:val="Tekstprzypisukocowego"/>
             </w:pPr>
-            <w:proofErr w:type="spellStart"/>
-            <w:r>
-              <w:t>id_uzytkownika</w:t>
-            </w:r>
-            <w:proofErr w:type="spellEnd"/>
+            <w:r>
+              <w:t>Status</w:t>
+            </w:r>
           </w:p>
         </w:tc>
         <w:tc>
@@ -5704,133 +5827,8 @@
             <w:pPr>
               <w:pStyle w:val="Tekstprzypisukocowego"/>
             </w:pPr>
-            <w:proofErr w:type="spellStart"/>
-            <w:r>
-              <w:t>userId</w:t>
-            </w:r>
-            <w:proofErr w:type="spellEnd"/>
-          </w:p>
-        </w:tc>
-        <w:tc>
-          <w:tcPr>
-            <w:tcW w:w="5386" w:type="dxa"/>
-          </w:tcPr>
-          <w:p>
-            <w:pPr>
-              <w:pStyle w:val="Tekstprzypisukocowego"/>
-            </w:pPr>
-            <w:r>
-              <w:t>FK</w:t>
-            </w:r>
-          </w:p>
-        </w:tc>
-      </w:tr>
-      <w:tr>
-        <w:tc>
-          <w:tcPr>
-            <w:tcW w:w="1809" w:type="dxa"/>
-          </w:tcPr>
-          <w:p>
-            <w:pPr>
-              <w:pStyle w:val="Tekstprzypisukocowego"/>
-            </w:pPr>
-            <w:r>
-              <w:t>telefon</w:t>
-            </w:r>
-          </w:p>
-        </w:tc>
-        <w:tc>
-          <w:tcPr>
-            <w:tcW w:w="1985" w:type="dxa"/>
-          </w:tcPr>
-          <w:p>
-            <w:pPr>
-              <w:pStyle w:val="Tekstprzypisukocowego"/>
-            </w:pPr>
-            <w:proofErr w:type="spellStart"/>
-            <w:r>
-              <w:t>phoneNumber</w:t>
-            </w:r>
-            <w:proofErr w:type="spellEnd"/>
-          </w:p>
-        </w:tc>
-        <w:tc>
-          <w:tcPr>
-            <w:tcW w:w="5386" w:type="dxa"/>
-          </w:tcPr>
-          <w:p>
-            <w:pPr>
-              <w:pStyle w:val="Tekstprzypisukocowego"/>
-            </w:pPr>
-          </w:p>
-        </w:tc>
-      </w:tr>
-      <w:tr>
-        <w:tc>
-          <w:tcPr>
-            <w:tcW w:w="1809" w:type="dxa"/>
-          </w:tcPr>
-          <w:p>
-            <w:pPr>
-              <w:pStyle w:val="Tekstprzypisukocowego"/>
-            </w:pPr>
-            <w:proofErr w:type="spellStart"/>
-            <w:r>
-              <w:t>strona_internetowa</w:t>
-            </w:r>
-            <w:proofErr w:type="spellEnd"/>
-          </w:p>
-        </w:tc>
-        <w:tc>
-          <w:tcPr>
-            <w:tcW w:w="1985" w:type="dxa"/>
-          </w:tcPr>
-          <w:p>
-            <w:pPr>
-              <w:pStyle w:val="Tekstprzypisukocowego"/>
-            </w:pPr>
-            <w:proofErr w:type="spellStart"/>
-            <w:r>
-              <w:t>website</w:t>
-            </w:r>
-            <w:proofErr w:type="spellEnd"/>
-          </w:p>
-        </w:tc>
-        <w:tc>
-          <w:tcPr>
-            <w:tcW w:w="5386" w:type="dxa"/>
-          </w:tcPr>
-          <w:p>
-            <w:pPr>
-              <w:pStyle w:val="Tekstprzypisukocowego"/>
-            </w:pPr>
-          </w:p>
-        </w:tc>
-      </w:tr>
-      <w:tr>
-        <w:tc>
-          <w:tcPr>
-            <w:tcW w:w="1809" w:type="dxa"/>
-          </w:tcPr>
-          <w:p>
-            <w:pPr>
-              <w:pStyle w:val="Tekstprzypisukocowego"/>
-            </w:pPr>
-            <w:r>
-              <w:t>status</w:t>
-            </w:r>
-          </w:p>
-        </w:tc>
-        <w:tc>
-          <w:tcPr>
-            <w:tcW w:w="1985" w:type="dxa"/>
-          </w:tcPr>
-          <w:p>
-            <w:pPr>
-              <w:pStyle w:val="Tekstprzypisukocowego"/>
-            </w:pPr>
-            <w:r>
-              <w:t>status</w:t>
+            <w:r>
+              <w:t>Status</w:t>
             </w:r>
           </w:p>
         </w:tc>
@@ -5928,7 +5926,7 @@
               <w:pStyle w:val="Tekstprzypisukocowego"/>
             </w:pPr>
             <w:r>
-              <w:t>id</w:t>
+              <w:t>Id</w:t>
             </w:r>
           </w:p>
         </w:tc>
@@ -5956,7 +5954,7 @@
               <w:pStyle w:val="Tekstprzypisukocowego"/>
             </w:pPr>
             <w:r>
-              <w:t>nazwa</w:t>
+              <w:t>Nazwa</w:t>
             </w:r>
           </w:p>
         </w:tc>
@@ -5970,7 +5968,7 @@
             </w:pPr>
             <w:proofErr w:type="spellStart"/>
             <w:r>
-              <w:t>name</w:t>
+              <w:t>Name</w:t>
             </w:r>
             <w:proofErr w:type="spellEnd"/>
           </w:p>
@@ -6044,7 +6042,7 @@
               <w:pStyle w:val="Tekstprzypisukocowego"/>
             </w:pPr>
             <w:r>
-              <w:t>państwo</w:t>
+              <w:t>Państwo</w:t>
             </w:r>
           </w:p>
         </w:tc>
@@ -6057,7 +6055,7 @@
               <w:pStyle w:val="Tekstprzypisukocowego"/>
             </w:pPr>
             <w:r>
-              <w:t>country</w:t>
+              <w:t>Country</w:t>
             </w:r>
           </w:p>
         </w:tc>
@@ -6085,7 +6083,7 @@
               <w:pStyle w:val="Tekstprzypisukocowego"/>
             </w:pPr>
             <w:r>
-              <w:t>region</w:t>
+              <w:t>Region</w:t>
             </w:r>
           </w:p>
         </w:tc>
@@ -6098,7 +6096,7 @@
               <w:pStyle w:val="Tekstprzypisukocowego"/>
             </w:pPr>
             <w:r>
-              <w:t>region</w:t>
+              <w:t>Region</w:t>
             </w:r>
           </w:p>
         </w:tc>
@@ -6126,7 +6124,7 @@
               <w:pStyle w:val="Tekstprzypisukocowego"/>
             </w:pPr>
             <w:r>
-              <w:t>opis</w:t>
+              <w:t>Opis</w:t>
             </w:r>
           </w:p>
         </w:tc>
@@ -6140,7 +6138,7 @@
             </w:pPr>
             <w:proofErr w:type="spellStart"/>
             <w:r>
-              <w:t>description</w:t>
+              <w:t>Description</w:t>
             </w:r>
             <w:proofErr w:type="spellEnd"/>
           </w:p>
@@ -6185,7 +6183,7 @@
             </w:pPr>
             <w:proofErr w:type="spellStart"/>
             <w:r>
-              <w:t>duration</w:t>
+              <w:t>Duration</w:t>
             </w:r>
             <w:proofErr w:type="spellEnd"/>
           </w:p>
@@ -8128,7 +8126,7 @@
               <w:pStyle w:val="Tekstprzypisukocowego"/>
             </w:pPr>
             <w:r>
-              <w:t>id</w:t>
+              <w:t>Id</w:t>
             </w:r>
           </w:p>
         </w:tc>
@@ -8710,7 +8708,7 @@
               <w:pStyle w:val="Tekstprzypisukocowego"/>
             </w:pPr>
             <w:r>
-              <w:t>id</w:t>
+              <w:t>Id</w:t>
             </w:r>
           </w:p>
         </w:tc>
@@ -9200,7 +9198,7 @@
               <w:pStyle w:val="Tekstprzypisukocowego"/>
             </w:pPr>
             <w:r>
-              <w:t>id</w:t>
+              <w:t>Id</w:t>
             </w:r>
           </w:p>
         </w:tc>
@@ -11626,18 +11624,58 @@
       <w:pPr>
         <w:pStyle w:val="Tekstprzypisukocowego"/>
       </w:pPr>
+    </w:p>
+    <w:p>
+      <w:pPr>
+        <w:pStyle w:val="Tekstprzypisukocowego"/>
+      </w:pPr>
+    </w:p>
+    <w:p>
+      <w:pPr>
+        <w:pStyle w:val="Tekstprzypisukocowego"/>
+      </w:pPr>
+    </w:p>
+    <w:p>
+      <w:pPr>
+        <w:pStyle w:val="Tekstprzypisukocowego"/>
+      </w:pPr>
+    </w:p>
+    <w:p>
+      <w:pPr>
+        <w:pStyle w:val="Tekstprzypisukocowego"/>
+      </w:pPr>
+    </w:p>
+    <w:p>
+      <w:pPr>
+        <w:pStyle w:val="Tekstprzypisukocowego"/>
+      </w:pPr>
+    </w:p>
+    <w:p>
+      <w:pPr>
+        <w:pStyle w:val="Tekstprzypisukocowego"/>
+      </w:pPr>
+    </w:p>
+    <w:p>
+      <w:pPr>
+        <w:pStyle w:val="Tekstprzypisukocowego"/>
+      </w:pPr>
+    </w:p>
+    <w:p>
+      <w:pPr>
+        <w:pStyle w:val="Tekstprzypisukocowego"/>
+      </w:pPr>
+    </w:p>
+    <w:p>
+      <w:pPr>
+        <w:pStyle w:val="Tekstprzypisukocowego"/>
+      </w:pPr>
+    </w:p>
+    <w:p>
+      <w:pPr>
+        <w:pStyle w:val="Tekstprzypisukocowego"/>
+      </w:pPr>
       <w:bookmarkStart w:id="0" w:name="_GoBack"/>
       <w:bookmarkEnd w:id="0"/>
-    </w:p>
-    <w:p>
-      <w:pPr>
-        <w:pStyle w:val="Tekstprzypisukocowego"/>
-      </w:pPr>
-    </w:p>
-    <w:p>
-      <w:pPr>
-        <w:pStyle w:val="Tekstprzypisukocowego"/>
-      </w:pPr>
     </w:p>
   </w:endnote>
 </w:endnotes>
@@ -13127,7 +13165,7 @@
 </file>
 
 <file path=customXml/itemProps1.xml><?xml version="1.0" encoding="utf-8"?>
-<ds:datastoreItem xmlns:ds="http://schemas.openxmlformats.org/officeDocument/2006/customXml" ds:itemID="{B45F1D90-44A4-4972-8115-5121934D83A6}">
+<ds:datastoreItem xmlns:ds="http://schemas.openxmlformats.org/officeDocument/2006/customXml" ds:itemID="{1D727505-C2AF-4125-ABA7-2B2375BA8E36}">
   <ds:schemaRefs>
     <ds:schemaRef ds:uri="http://schemas.openxmlformats.org/officeDocument/2006/bibliography"/>
   </ds:schemaRefs>

</xml_diff>